<commit_message>
Realizamos el diagrama de clases asi como completamos la documentacion de la historia de usuario. También realizamos los test de calidad y el informe de calidad, junto con las modificaciones pertinentes para pasar los tests.
</commit_message>
<xml_diff>
--- a/Docs/Test Plans/Plan de pruebas Menu Principal.docx
+++ b/Docs/Test Plans/Plan de pruebas Menu Principal.docx
@@ -93,99 +93,48 @@
           <w:szCs w:val="24"/>
         </w:rPr>
       </w:pPr>
-      <w:r>
-        <w:rPr>
-          <w:sz w:val="24"/>
-          <w:szCs w:val="24"/>
-        </w:rPr>
-        <w:t>//TODO</w:t>
-      </w:r>
-      <w:r>
-        <w:rPr>
-          <w:sz w:val="24"/>
-          <w:szCs w:val="24"/>
-        </w:rPr>
-        <w:t xml:space="preserve"> crear el diagrama de clases una vez acabada la app desde </w:t>
-      </w:r>
-      <w:proofErr w:type="spellStart"/>
-      <w:r>
-        <w:rPr>
-          <w:sz w:val="24"/>
-          <w:szCs w:val="24"/>
-        </w:rPr>
-        <w:t>MagicDraw</w:t>
-      </w:r>
-      <w:proofErr w:type="spellEnd"/>
-      <w:r>
-        <w:rPr>
-          <w:sz w:val="24"/>
-          <w:szCs w:val="24"/>
-        </w:rPr>
-        <w:t xml:space="preserve"> para dar una mejor presentación.</w:t>
-      </w:r>
-    </w:p>
-    <w:p>
-      <w:pPr>
-        <w:rPr>
-          <w:sz w:val="24"/>
-          <w:szCs w:val="24"/>
-          <w:u w:val="single"/>
-        </w:rPr>
-      </w:pPr>
-      <w:r>
-        <w:rPr>
-          <w:sz w:val="24"/>
-          <w:szCs w:val="24"/>
-          <w:u w:val="single"/>
-        </w:rPr>
-        <w:t>Diagrama de componentes orientativo</w:t>
-      </w:r>
-    </w:p>
-    <w:p>
-      <w:pPr>
-        <w:rPr>
-          <w:sz w:val="24"/>
-          <w:szCs w:val="24"/>
-        </w:rPr>
-      </w:pPr>
-      <w:r>
-        <w:rPr>
-          <w:sz w:val="24"/>
-          <w:szCs w:val="24"/>
-        </w:rPr>
-        <w:t>//</w:t>
-      </w:r>
-      <w:r>
-        <w:rPr>
-          <w:sz w:val="24"/>
-          <w:szCs w:val="24"/>
-        </w:rPr>
-        <w:t xml:space="preserve">TODO crear diagrama de componentes una vez hecha la aplicación desde </w:t>
-      </w:r>
-      <w:proofErr w:type="spellStart"/>
-      <w:r>
-        <w:rPr>
-          <w:sz w:val="24"/>
-          <w:szCs w:val="24"/>
-        </w:rPr>
-        <w:t>MagicDraw</w:t>
-      </w:r>
-      <w:proofErr w:type="spellEnd"/>
-      <w:r>
-        <w:rPr>
-          <w:sz w:val="24"/>
-          <w:szCs w:val="24"/>
-        </w:rPr>
-        <w:t>.</w:t>
-      </w:r>
-    </w:p>
-    <w:p>
-      <w:pPr>
-        <w:rPr>
-          <w:sz w:val="24"/>
-          <w:szCs w:val="24"/>
-        </w:rPr>
-      </w:pPr>
+      <w:bookmarkStart w:id="0" w:name="_GoBack"/>
+      <w:r>
+        <w:rPr>
+          <w:noProof/>
+        </w:rPr>
+        <w:drawing>
+          <wp:inline distT="0" distB="0" distL="0" distR="0" wp14:anchorId="29137DDE" wp14:editId="35C276A5">
+            <wp:extent cx="5400040" cy="3138805"/>
+            <wp:effectExtent l="0" t="0" r="0" b="4445"/>
+            <wp:docPr id="1" name="Imagen 1"/>
+            <wp:cNvGraphicFramePr>
+              <a:graphicFrameLocks xmlns:a="http://schemas.openxmlformats.org/drawingml/2006/main" noChangeAspect="1"/>
+            </wp:cNvGraphicFramePr>
+            <a:graphic xmlns:a="http://schemas.openxmlformats.org/drawingml/2006/main">
+              <a:graphicData uri="http://schemas.openxmlformats.org/drawingml/2006/picture">
+                <pic:pic xmlns:pic="http://schemas.openxmlformats.org/drawingml/2006/picture">
+                  <pic:nvPicPr>
+                    <pic:cNvPr id="1" name=""/>
+                    <pic:cNvPicPr/>
+                  </pic:nvPicPr>
+                  <pic:blipFill>
+                    <a:blip r:embed="rId5"/>
+                    <a:stretch>
+                      <a:fillRect/>
+                    </a:stretch>
+                  </pic:blipFill>
+                  <pic:spPr>
+                    <a:xfrm>
+                      <a:off x="0" y="0"/>
+                      <a:ext cx="5400040" cy="3138805"/>
+                    </a:xfrm>
+                    <a:prstGeom prst="rect">
+                      <a:avLst/>
+                    </a:prstGeom>
+                  </pic:spPr>
+                </pic:pic>
+              </a:graphicData>
+            </a:graphic>
+          </wp:inline>
+        </w:drawing>
+      </w:r>
+      <w:bookmarkEnd w:id="0"/>
     </w:p>
     <w:p>
       <w:pPr>
@@ -413,6 +362,7 @@
           <w:sz w:val="24"/>
           <w:szCs w:val="24"/>
         </w:rPr>
+        <w:lastRenderedPageBreak/>
         <w:t>Acceso válido (se muestra la pantalla de tarifas)</w:t>
       </w:r>
       <w:r>
@@ -686,8 +636,6 @@
         </w:rPr>
         <w:t xml:space="preserve"> se retira de la interfaz correctamente al terminar la operación de recarga de la base de datos.</w:t>
       </w:r>
-      <w:bookmarkStart w:id="0" w:name="_GoBack"/>
-      <w:bookmarkEnd w:id="0"/>
     </w:p>
     <w:p>
       <w:pPr>
@@ -1080,14 +1028,7 @@
           <w:sz w:val="24"/>
           <w:szCs w:val="24"/>
         </w:rPr>
-        <w:t>U</w:t>
-      </w:r>
-      <w:r>
-        <w:rPr>
-          <w:sz w:val="24"/>
-          <w:szCs w:val="24"/>
-        </w:rPr>
-        <w:t xml:space="preserve">1. Comprobamos que el </w:t>
+        <w:t xml:space="preserve">U1. Comprobamos que el </w:t>
       </w:r>
       <w:proofErr w:type="spellStart"/>
       <w:r>

</xml_diff>